<commit_message>
reporte ventas por fecha
</commit_message>
<xml_diff>
--- a/Documentacion.docx
+++ b/Documentacion.docx
@@ -230,7 +230,6 @@
         <w:t xml:space="preserve">-Ver que al salir de BUIL se cambia la </w:t>
       </w:r>
       <w:proofErr w:type="spellStart"/>
-      <w:proofErr w:type="gramStart"/>
       <w:r>
         <w:rPr>
           <w:highlight w:val="yellow"/>
@@ -244,46 +243,32 @@
           <w:highlight w:val="yellow"/>
           <w:lang w:val="es-AR"/>
         </w:rPr>
-        <w:t xml:space="preserve">  a</w:t>
-      </w:r>
-      <w:proofErr w:type="gramEnd"/>
+        <w:t xml:space="preserve">  a SQL , y debe quedar como :: Windows </w:t>
+      </w:r>
+      <w:proofErr w:type="spellStart"/>
       <w:r>
         <w:rPr>
           <w:highlight w:val="yellow"/>
           <w:lang w:val="es-AR"/>
         </w:rPr>
-        <w:t xml:space="preserve"> SQL , y debe quedar como :: Windows </w:t>
-      </w:r>
-      <w:proofErr w:type="spellStart"/>
-      <w:r>
-        <w:rPr>
-          <w:highlight w:val="yellow"/>
-          <w:lang w:val="es-AR"/>
-        </w:rPr>
         <w:t>Authentication</w:t>
       </w:r>
       <w:proofErr w:type="spellEnd"/>
-    </w:p>
-    <w:p>
-      <w:pPr>
-        <w:ind w:left="-142"/>
-        <w:rPr>
-          <w:lang w:val="es-AR"/>
-        </w:rPr>
-      </w:pPr>
-      <w:r>
-        <w:rPr>
-          <w:lang w:val="es-AR"/>
-        </w:rPr>
-        <w:lastRenderedPageBreak/>
-        <w:t>-Crear Data Set</w:t>
-      </w:r>
     </w:p>
     <w:p>
       <w:pPr>
         <w:ind w:left="-142"/>
       </w:pPr>
       <w:r>
+        <w:lastRenderedPageBreak/>
+        <w:t>-Crear Data Set</w:t>
+      </w:r>
+    </w:p>
+    <w:p>
+      <w:pPr>
+        <w:ind w:left="-142"/>
+      </w:pPr>
+      <w:r>
         <w:t>-</w:t>
       </w:r>
       <w:proofErr w:type="spellStart"/>
@@ -313,6 +298,239 @@
       <w:r>
         <w:t>, new data set</w:t>
       </w:r>
+    </w:p>
+    <w:p>
+      <w:pPr>
+        <w:ind w:left="-142"/>
+        <w:rPr>
+          <w:lang w:val="es-AR"/>
+        </w:rPr>
+      </w:pPr>
+      <w:r>
+        <w:rPr>
+          <w:lang w:val="es-AR"/>
+        </w:rPr>
+        <w:t xml:space="preserve">-seleccionamos Use a </w:t>
+      </w:r>
+      <w:proofErr w:type="spellStart"/>
+      <w:r>
+        <w:rPr>
+          <w:lang w:val="es-AR"/>
+        </w:rPr>
+        <w:t>dataset</w:t>
+      </w:r>
+      <w:proofErr w:type="spellEnd"/>
+      <w:r>
+        <w:rPr>
+          <w:lang w:val="es-AR"/>
+        </w:rPr>
+        <w:t xml:space="preserve"> </w:t>
+      </w:r>
+      <w:proofErr w:type="spellStart"/>
+      <w:r>
+        <w:rPr>
+          <w:lang w:val="es-AR"/>
+        </w:rPr>
+        <w:t>embedded</w:t>
+      </w:r>
+      <w:proofErr w:type="spellEnd"/>
+      <w:r>
+        <w:rPr>
+          <w:lang w:val="es-AR"/>
+        </w:rPr>
+        <w:t xml:space="preserve"> in mi </w:t>
+      </w:r>
+      <w:proofErr w:type="spellStart"/>
+      <w:r>
+        <w:rPr>
+          <w:lang w:val="es-AR"/>
+        </w:rPr>
+        <w:t>report</w:t>
+      </w:r>
+      <w:proofErr w:type="spellEnd"/>
+      <w:r>
+        <w:rPr>
+          <w:lang w:val="es-AR"/>
+        </w:rPr>
+        <w:t xml:space="preserve"> </w:t>
+      </w:r>
+    </w:p>
+    <w:p>
+      <w:pPr>
+        <w:ind w:left="-142"/>
+        <w:rPr>
+          <w:lang w:val="es-AR"/>
+        </w:rPr>
+      </w:pPr>
+      <w:r>
+        <w:rPr>
+          <w:lang w:val="es-AR"/>
+        </w:rPr>
+        <w:t>-en Da</w:t>
+      </w:r>
+      <w:r>
+        <w:rPr>
+          <w:lang w:val="es-AR"/>
+        </w:rPr>
+        <w:t xml:space="preserve">ta </w:t>
+      </w:r>
+      <w:proofErr w:type="spellStart"/>
+      <w:r>
+        <w:rPr>
+          <w:lang w:val="es-AR"/>
+        </w:rPr>
+        <w:t>Source</w:t>
+      </w:r>
+      <w:proofErr w:type="spellEnd"/>
+      <w:r>
+        <w:rPr>
+          <w:lang w:val="es-AR"/>
+        </w:rPr>
+        <w:t xml:space="preserve"> , seleccionamos el data </w:t>
+      </w:r>
+      <w:proofErr w:type="spellStart"/>
+      <w:r>
+        <w:rPr>
+          <w:lang w:val="es-AR"/>
+        </w:rPr>
+        <w:t>source</w:t>
+      </w:r>
+      <w:proofErr w:type="spellEnd"/>
+      <w:r>
+        <w:rPr>
+          <w:lang w:val="es-AR"/>
+        </w:rPr>
+        <w:t xml:space="preserve"> creado anteriormente </w:t>
+      </w:r>
+    </w:p>
+    <w:p>
+      <w:pPr>
+        <w:ind w:left="-142"/>
+        <w:rPr>
+          <w:lang w:val="es-AR"/>
+        </w:rPr>
+      </w:pPr>
+      <w:r>
+        <w:rPr>
+          <w:lang w:val="es-AR"/>
+        </w:rPr>
+        <w:t xml:space="preserve">En </w:t>
+      </w:r>
+      <w:proofErr w:type="spellStart"/>
+      <w:r>
+        <w:rPr>
+          <w:lang w:val="es-AR"/>
+        </w:rPr>
+        <w:t>Select</w:t>
+      </w:r>
+      <w:proofErr w:type="spellEnd"/>
+      <w:r>
+        <w:rPr>
+          <w:lang w:val="es-AR"/>
+        </w:rPr>
+        <w:t xml:space="preserve"> </w:t>
+      </w:r>
+      <w:proofErr w:type="spellStart"/>
+      <w:r>
+        <w:rPr>
+          <w:lang w:val="es-AR"/>
+        </w:rPr>
+        <w:t>o</w:t>
+      </w:r>
+      <w:r>
+        <w:rPr>
+          <w:lang w:val="es-AR"/>
+        </w:rPr>
+        <w:t>r</w:t>
+      </w:r>
+      <w:proofErr w:type="spellEnd"/>
+      <w:r>
+        <w:rPr>
+          <w:lang w:val="es-AR"/>
+        </w:rPr>
+        <w:t xml:space="preserve"> </w:t>
+      </w:r>
+      <w:proofErr w:type="spellStart"/>
+      <w:r>
+        <w:rPr>
+          <w:lang w:val="es-AR"/>
+        </w:rPr>
+        <w:t>enter</w:t>
+      </w:r>
+      <w:proofErr w:type="spellEnd"/>
+      <w:r>
+        <w:rPr>
+          <w:lang w:val="es-AR"/>
+        </w:rPr>
+        <w:t xml:space="preserve"> </w:t>
+      </w:r>
+      <w:proofErr w:type="spellStart"/>
+      <w:r>
+        <w:rPr>
+          <w:lang w:val="es-AR"/>
+        </w:rPr>
+        <w:t>stored</w:t>
+      </w:r>
+      <w:proofErr w:type="spellEnd"/>
+      <w:r>
+        <w:rPr>
+          <w:lang w:val="es-AR"/>
+        </w:rPr>
+        <w:t xml:space="preserve"> </w:t>
+      </w:r>
+      <w:proofErr w:type="spellStart"/>
+      <w:r>
+        <w:rPr>
+          <w:lang w:val="es-AR"/>
+        </w:rPr>
+        <w:t>procedure</w:t>
+      </w:r>
+      <w:proofErr w:type="spellEnd"/>
+      <w:r>
+        <w:rPr>
+          <w:lang w:val="es-AR"/>
+        </w:rPr>
+        <w:t xml:space="preserve"> </w:t>
+      </w:r>
+      <w:proofErr w:type="spellStart"/>
+      <w:r>
+        <w:rPr>
+          <w:lang w:val="es-AR"/>
+        </w:rPr>
+        <w:t>name</w:t>
+      </w:r>
+      <w:proofErr w:type="spellEnd"/>
+      <w:r>
+        <w:rPr>
+          <w:lang w:val="es-AR"/>
+        </w:rPr>
+        <w:t>: seleccionamos e</w:t>
+      </w:r>
+      <w:r>
+        <w:rPr>
+          <w:lang w:val="es-AR"/>
+        </w:rPr>
+        <w:t xml:space="preserve">l store </w:t>
+      </w:r>
+      <w:proofErr w:type="spellStart"/>
+      <w:r>
+        <w:rPr>
+          <w:lang w:val="es-AR"/>
+        </w:rPr>
+        <w:t>procedure</w:t>
+      </w:r>
+      <w:proofErr w:type="spellEnd"/>
+      <w:r>
+        <w:rPr>
+          <w:lang w:val="es-AR"/>
+        </w:rPr>
+        <w:t xml:space="preserve"> creado para el reporte</w:t>
+      </w:r>
+    </w:p>
+    <w:p>
+      <w:pPr>
+        <w:ind w:left="-142"/>
+      </w:pPr>
     </w:p>
     <w:p>
       <w:pPr>
@@ -357,242 +575,6 @@
             </a:graphic>
           </wp:inline>
         </w:drawing>
-      </w:r>
-    </w:p>
-    <w:p>
-      <w:pPr>
-        <w:ind w:left="-142"/>
-        <w:rPr>
-          <w:lang w:val="es-AR"/>
-        </w:rPr>
-      </w:pPr>
-      <w:r>
-        <w:rPr>
-          <w:lang w:val="es-AR"/>
-        </w:rPr>
-        <w:t xml:space="preserve">-seleccionamos Use a </w:t>
-      </w:r>
-      <w:proofErr w:type="spellStart"/>
-      <w:r>
-        <w:rPr>
-          <w:lang w:val="es-AR"/>
-        </w:rPr>
-        <w:t>dataset</w:t>
-      </w:r>
-      <w:proofErr w:type="spellEnd"/>
-      <w:r>
-        <w:rPr>
-          <w:lang w:val="es-AR"/>
-        </w:rPr>
-        <w:t xml:space="preserve"> </w:t>
-      </w:r>
-      <w:proofErr w:type="spellStart"/>
-      <w:r>
-        <w:rPr>
-          <w:lang w:val="es-AR"/>
-        </w:rPr>
-        <w:t>embedded</w:t>
-      </w:r>
-      <w:proofErr w:type="spellEnd"/>
-      <w:r>
-        <w:rPr>
-          <w:lang w:val="es-AR"/>
-        </w:rPr>
-        <w:t xml:space="preserve"> in mi </w:t>
-      </w:r>
-      <w:proofErr w:type="spellStart"/>
-      <w:r>
-        <w:rPr>
-          <w:lang w:val="es-AR"/>
-        </w:rPr>
-        <w:t>report</w:t>
-      </w:r>
-      <w:proofErr w:type="spellEnd"/>
-      <w:r>
-        <w:rPr>
-          <w:lang w:val="es-AR"/>
-        </w:rPr>
-        <w:t xml:space="preserve"> </w:t>
-      </w:r>
-    </w:p>
-    <w:p>
-      <w:pPr>
-        <w:ind w:left="-142"/>
-        <w:rPr>
-          <w:lang w:val="es-AR"/>
-        </w:rPr>
-      </w:pPr>
-      <w:r>
-        <w:rPr>
-          <w:lang w:val="es-AR"/>
-        </w:rPr>
-        <w:t>-en Da</w:t>
-      </w:r>
-      <w:r>
-        <w:rPr>
-          <w:lang w:val="es-AR"/>
-        </w:rPr>
-        <w:t xml:space="preserve">ta </w:t>
-      </w:r>
-      <w:proofErr w:type="spellStart"/>
-      <w:proofErr w:type="gramStart"/>
-      <w:r>
-        <w:rPr>
-          <w:lang w:val="es-AR"/>
-        </w:rPr>
-        <w:t>Source</w:t>
-      </w:r>
-      <w:proofErr w:type="spellEnd"/>
-      <w:r>
-        <w:rPr>
-          <w:lang w:val="es-AR"/>
-        </w:rPr>
-        <w:t xml:space="preserve"> ,</w:t>
-      </w:r>
-      <w:proofErr w:type="gramEnd"/>
-      <w:r>
-        <w:rPr>
-          <w:lang w:val="es-AR"/>
-        </w:rPr>
-        <w:t xml:space="preserve"> seleccionamos el data </w:t>
-      </w:r>
-      <w:proofErr w:type="spellStart"/>
-      <w:r>
-        <w:rPr>
-          <w:lang w:val="es-AR"/>
-        </w:rPr>
-        <w:t>source</w:t>
-      </w:r>
-      <w:proofErr w:type="spellEnd"/>
-      <w:r>
-        <w:rPr>
-          <w:lang w:val="es-AR"/>
-        </w:rPr>
-        <w:t xml:space="preserve"> creado anteriormente </w:t>
-      </w:r>
-    </w:p>
-    <w:p>
-      <w:pPr>
-        <w:ind w:left="-142"/>
-        <w:rPr>
-          <w:lang w:val="es-AR"/>
-        </w:rPr>
-      </w:pPr>
-      <w:r>
-        <w:rPr>
-          <w:lang w:val="es-AR"/>
-        </w:rPr>
-        <w:t xml:space="preserve">En </w:t>
-      </w:r>
-      <w:proofErr w:type="spellStart"/>
-      <w:r>
-        <w:rPr>
-          <w:lang w:val="es-AR"/>
-        </w:rPr>
-        <w:t>Select</w:t>
-      </w:r>
-      <w:proofErr w:type="spellEnd"/>
-      <w:r>
-        <w:rPr>
-          <w:lang w:val="es-AR"/>
-        </w:rPr>
-        <w:t xml:space="preserve"> </w:t>
-      </w:r>
-      <w:proofErr w:type="spellStart"/>
-      <w:r>
-        <w:rPr>
-          <w:lang w:val="es-AR"/>
-        </w:rPr>
-        <w:t>o</w:t>
-      </w:r>
-      <w:r>
-        <w:rPr>
-          <w:lang w:val="es-AR"/>
-        </w:rPr>
-        <w:t>r</w:t>
-      </w:r>
-      <w:proofErr w:type="spellEnd"/>
-      <w:r>
-        <w:rPr>
-          <w:lang w:val="es-AR"/>
-        </w:rPr>
-        <w:t xml:space="preserve"> </w:t>
-      </w:r>
-      <w:proofErr w:type="spellStart"/>
-      <w:r>
-        <w:rPr>
-          <w:lang w:val="es-AR"/>
-        </w:rPr>
-        <w:t>enter</w:t>
-      </w:r>
-      <w:proofErr w:type="spellEnd"/>
-      <w:r>
-        <w:rPr>
-          <w:lang w:val="es-AR"/>
-        </w:rPr>
-        <w:t xml:space="preserve"> </w:t>
-      </w:r>
-      <w:proofErr w:type="spellStart"/>
-      <w:r>
-        <w:rPr>
-          <w:lang w:val="es-AR"/>
-        </w:rPr>
-        <w:t>stored</w:t>
-      </w:r>
-      <w:proofErr w:type="spellEnd"/>
-      <w:r>
-        <w:rPr>
-          <w:lang w:val="es-AR"/>
-        </w:rPr>
-        <w:t xml:space="preserve"> </w:t>
-      </w:r>
-      <w:proofErr w:type="spellStart"/>
-      <w:r>
-        <w:rPr>
-          <w:lang w:val="es-AR"/>
-        </w:rPr>
-        <w:t>procedure</w:t>
-      </w:r>
-      <w:proofErr w:type="spellEnd"/>
-      <w:r>
-        <w:rPr>
-          <w:lang w:val="es-AR"/>
-        </w:rPr>
-        <w:t xml:space="preserve"> </w:t>
-      </w:r>
-      <w:proofErr w:type="spellStart"/>
-      <w:r>
-        <w:rPr>
-          <w:lang w:val="es-AR"/>
-        </w:rPr>
-        <w:t>name</w:t>
-      </w:r>
-      <w:proofErr w:type="spellEnd"/>
-      <w:r>
-        <w:rPr>
-          <w:lang w:val="es-AR"/>
-        </w:rPr>
-        <w:t>: seleccionamos e</w:t>
-      </w:r>
-      <w:r>
-        <w:rPr>
-          <w:lang w:val="es-AR"/>
-        </w:rPr>
-        <w:t xml:space="preserve">l store </w:t>
-      </w:r>
-      <w:proofErr w:type="spellStart"/>
-      <w:r>
-        <w:rPr>
-          <w:lang w:val="es-AR"/>
-        </w:rPr>
-        <w:t>procedure</w:t>
-      </w:r>
-      <w:proofErr w:type="spellEnd"/>
-      <w:r>
-        <w:rPr>
-          <w:lang w:val="es-AR"/>
-        </w:rPr>
-        <w:t xml:space="preserve"> creado para el reporte</w:t>
       </w:r>
     </w:p>
     <w:p>

</xml_diff>